<commit_message>
fix missing plot title; fix circular axis for score;
</commit_message>
<xml_diff>
--- a/report/report.docx
+++ b/report/report.docx
@@ -1522,6 +1522,17 @@
         </w:rPr>
         <w:t xml:space="preserve">Results</w:t>
       </w:r>
+    </w:p>
+    <w:p>
+      <w:pPr>
+        <w:rPr/>
+      </w:pPr>
+      <w:r>
+        <w:rPr>
+          <w:vertAlign w:val="superscript"/>
+        </w:rPr>
+        <w:footnoteReference w:customMarkFollows="0" w:id="0"/>
+      </w:r>
       <w:r>
         <w:br w:type="page"/>
       </w:r>
@@ -1543,6 +1554,23 @@
           <w:rtl w:val="0"/>
         </w:rPr>
         <w:t xml:space="preserve">Discussion</w:t>
+      </w:r>
+    </w:p>
+    <w:p>
+      <w:pPr>
+        <w:rPr/>
+      </w:pPr>
+      <w:r>
+        <w:rPr>
+          <w:rtl w:val="0"/>
+        </w:rPr>
+        <w:t xml:space="preserve">Z-curve method would likely improve the OriC localization.</w:t>
+      </w:r>
+      <w:r>
+        <w:rPr>
+          <w:vertAlign w:val="superscript"/>
+        </w:rPr>
+        <w:footnoteReference w:customMarkFollows="0" w:id="1"/>
       </w:r>
       <w:r>
         <w:br w:type="page"/>
@@ -1940,7 +1968,7 @@
         <w:rPr>
           <w:vertAlign w:val="superscript"/>
         </w:rPr>
-        <w:footnoteReference w:customMarkFollows="0" w:id="0"/>
+        <w:footnoteReference w:customMarkFollows="0" w:id="2"/>
       </w:r>
       <w:r>
         <w:rPr>
@@ -1960,7 +1988,7 @@
 
 <file path=word/footnotes.xml><?xml version="1.0" encoding="utf-8"?>
 <w:footnotes xmlns:mc="http://schemas.openxmlformats.org/markup-compatibility/2006" xmlns:o="urn:schemas-microsoft-com:office:office" xmlns:r="http://schemas.openxmlformats.org/officeDocument/2006/relationships" xmlns:m="http://schemas.openxmlformats.org/officeDocument/2006/math" xmlns:v="urn:schemas-microsoft-com:vml" xmlns:wp="http://schemas.openxmlformats.org/drawingml/2006/wordprocessingDrawing" xmlns:w10="urn:schemas-microsoft-com:office:word" xmlns:w="http://schemas.openxmlformats.org/wordprocessingml/2006/main" xmlns:wne="http://schemas.microsoft.com/office/word/2006/wordml" xmlns:sl="http://schemas.openxmlformats.org/schemaLibrary/2006/main" xmlns:a="http://schemas.openxmlformats.org/drawingml/2006/main" xmlns:pic="http://schemas.openxmlformats.org/drawingml/2006/picture" xmlns:c="http://schemas.openxmlformats.org/drawingml/2006/chart" xmlns:lc="http://schemas.openxmlformats.org/drawingml/2006/lockedCanvas" xmlns:dgm="http://schemas.openxmlformats.org/drawingml/2006/diagram" xmlns:wps="http://schemas.microsoft.com/office/word/2010/wordprocessingShape" xmlns:wpg="http://schemas.microsoft.com/office/word/2010/wordprocessingGroup" xmlns:w14="http://schemas.microsoft.com/office/word/2010/wordml" xmlns:w15="http://schemas.microsoft.com/office/word/2012/wordml">
-  <w:footnote w:id="0">
+  <w:footnote w:id="2">
     <w:p>
       <w:pPr>
         <w:spacing w:after="0" w:line="240" w:lineRule="auto"/>
@@ -2003,6 +2031,105 @@
           <w:rtl w:val="0"/>
         </w:rPr>
         <w:t xml:space="preserve">. Aufgerufen am 6 Jan.. 2020.</w:t>
+      </w:r>
+    </w:p>
+  </w:footnote>
+  <w:footnote w:id="0">
+    <w:p>
+      <w:pPr>
+        <w:spacing w:after="0" w:line="240" w:lineRule="auto"/>
+        <w:rPr>
+          <w:sz w:val="20"/>
+          <w:szCs w:val="20"/>
+        </w:rPr>
+      </w:pPr>
+      <w:r>
+        <w:rPr>
+          <w:rStyle w:val="FootnoteReference"/>
+          <w:vertAlign w:val="superscript"/>
+        </w:rPr>
+        <w:footnoteRef/>
+      </w:r>
+      <w:r>
+        <w:rPr>
+          <w:sz w:val="20"/>
+          <w:szCs w:val="20"/>
+          <w:rtl w:val="0"/>
+        </w:rPr>
+        <w:t xml:space="preserve"> </w:t>
+      </w:r>
+      <w:r>
+        <w:rPr>
+          <w:rtl w:val="0"/>
+        </w:rPr>
+        <w:t xml:space="preserve">"Identification of replication origins in archaeal ... - NCBI." </w:t>
+      </w:r>
+      <w:hyperlink r:id="rId2">
+        <w:r>
+          <w:rPr>
+            <w:color w:val="1155cc"/>
+            <w:u w:val="single"/>
+            <w:rtl w:val="0"/>
+          </w:rPr>
+          <w:t xml:space="preserve">https://www.ncbi.nlm.nih.gov/pubmed/15876567</w:t>
+        </w:r>
+      </w:hyperlink>
+      <w:r>
+        <w:rPr>
+          <w:rtl w:val="0"/>
+        </w:rPr>
+        <w:t xml:space="preserve">. Aufgerufen am 7 Jan.. 2020.</w:t>
+      </w:r>
+      <w:r>
+        <w:rPr>
+          <w:rtl w:val="0"/>
+        </w:rPr>
+      </w:r>
+    </w:p>
+  </w:footnote>
+  <w:footnote w:id="1">
+    <w:p>
+      <w:pPr>
+        <w:spacing w:after="0" w:line="240" w:lineRule="auto"/>
+        <w:rPr>
+          <w:sz w:val="20"/>
+          <w:szCs w:val="20"/>
+        </w:rPr>
+      </w:pPr>
+      <w:r>
+        <w:rPr>
+          <w:rStyle w:val="FootnoteReference"/>
+          <w:vertAlign w:val="superscript"/>
+        </w:rPr>
+        <w:footnoteRef/>
+      </w:r>
+      <w:r>
+        <w:rPr>
+          <w:sz w:val="20"/>
+          <w:szCs w:val="20"/>
+          <w:rtl w:val="0"/>
+        </w:rPr>
+        <w:t xml:space="preserve"> "Identification of replication origins in archaeal ... - NCBI." </w:t>
+      </w:r>
+      <w:hyperlink r:id="rId3">
+        <w:r>
+          <w:rPr>
+            <w:color w:val="1155cc"/>
+            <w:sz w:val="20"/>
+            <w:szCs w:val="20"/>
+            <w:u w:val="single"/>
+            <w:rtl w:val="0"/>
+          </w:rPr>
+          <w:t xml:space="preserve">Identification of replication origins in archaeal genomes based on the Z-curve method.</w:t>
+        </w:r>
+      </w:hyperlink>
+      <w:r>
+        <w:rPr>
+          <w:sz w:val="20"/>
+          <w:szCs w:val="20"/>
+          <w:rtl w:val="0"/>
+        </w:rPr>
+        <w:t xml:space="preserve">. Aufgerufen am 7 Jan.. 2020.</w:t>
       </w:r>
     </w:p>
   </w:footnote>
@@ -2667,7 +2794,7 @@
 
 <file path=customXML/item1.xml><?xml version="1.0" encoding="utf-8"?>
 <go:gDocsCustomXmlDataStorage xmlns:go="http://customooxmlschemas.google.com/" xmlns:r="http://schemas.openxmlformats.org/officeDocument/2006/relationships">
-  <go:docsCustomData xmlns:go="http://customooxmlschemas.google.com/" roundtripDataSignature="AMtx7mgbgtmQ/XxSbUQqXnHOzdO97tZ2Qg==">AMUW2mUcOwkV79aFn4eFEUz+SCp9SjTbqmTp0xRXtIH6XUcdDQHvImM69kDDsUQl+69AooNrQgdOOlYHH0gETs9bZywu6A+wI7wOfKDmPF7frhHSsHuySObDRjhgJXqsnJEzPvA+f+uP4Bprt6qyc0pkFE8ha8udeb0rtpuC8k4zubCPFMOptmefNlcUAlNVkhi8wVINgocUYdDEr6KoCY1yYd99aOpQTo7NM3I5WVbiEj7RhoOkONSP2/Eopn7eLezkMHLLdQ1GWWF9bxpJiLLFMxVJfkTyD9Xb0aiuPPEAf8kiC/OT3jAqICqS4rucxaGzJe0N2ToUTGzZ4VpKOpQLQDFLgMQIjA==</go:docsCustomData>
+  <go:docsCustomData xmlns:go="http://customooxmlschemas.google.com/" roundtripDataSignature="AMtx7mgbgtmQ/XxSbUQqXnHOzdO97tZ2Qg==">AMUW2mWtflEFUjqQKWHcBfTzpvqTOnzT71lGyJ/m30yPQAFLpY+LOslu+jYA7AfRC8AQ/8TnqsQLS7MVIO6hvUxe9faB8edj1OZUaLjsNDVkyNo98J8BXb53MHVoUy9TK1/iwyH4QQ0UKKyzY9K61Rc6XFmb/kaGrhQKMIkh42Ljn+kRteZTF63nVKaEiFtVWz69gM4DFLWSfKLVpVRQPpSzgafhcjlz5xQDw+PoPpTFpqxEKI82N/nghn293+g4ckb7N4ldwiFUUMZe09Bn8/XQTwODNsIqqu62EryWyqzXhYSlWpgajwwWM697a9B1o+BiiZPiw+pa7g7EbkALDdO/VBd/dMurMw==</go:docsCustomData>
 </go:gDocsCustomXmlDataStorage>
 </file>
 

</xml_diff>

<commit_message>
add file name to evaluation
</commit_message>
<xml_diff>
--- a/report/report.docx
+++ b/report/report.docx
@@ -1528,12 +1528,6 @@
         <w:rPr/>
       </w:pPr>
       <w:r>
-        <w:rPr>
-          <w:vertAlign w:val="superscript"/>
-        </w:rPr>
-        <w:footnoteReference w:customMarkFollows="0" w:id="0"/>
-      </w:r>
-      <w:r>
         <w:br w:type="page"/>
       </w:r>
       <w:r>
@@ -1570,7 +1564,7 @@
         <w:rPr>
           <w:vertAlign w:val="superscript"/>
         </w:rPr>
-        <w:footnoteReference w:customMarkFollows="0" w:id="1"/>
+        <w:footnoteReference w:customMarkFollows="0" w:id="0"/>
       </w:r>
       <w:r>
         <w:br w:type="page"/>
@@ -1968,7 +1962,7 @@
         <w:rPr>
           <w:vertAlign w:val="superscript"/>
         </w:rPr>
-        <w:footnoteReference w:customMarkFollows="0" w:id="2"/>
+        <w:footnoteReference w:customMarkFollows="0" w:id="1"/>
       </w:r>
       <w:r>
         <w:rPr>
@@ -1988,7 +1982,7 @@
 
 <file path=word/footnotes.xml><?xml version="1.0" encoding="utf-8"?>
 <w:footnotes xmlns:mc="http://schemas.openxmlformats.org/markup-compatibility/2006" xmlns:o="urn:schemas-microsoft-com:office:office" xmlns:r="http://schemas.openxmlformats.org/officeDocument/2006/relationships" xmlns:m="http://schemas.openxmlformats.org/officeDocument/2006/math" xmlns:v="urn:schemas-microsoft-com:vml" xmlns:wp="http://schemas.openxmlformats.org/drawingml/2006/wordprocessingDrawing" xmlns:w10="urn:schemas-microsoft-com:office:word" xmlns:w="http://schemas.openxmlformats.org/wordprocessingml/2006/main" xmlns:wne="http://schemas.microsoft.com/office/word/2006/wordml" xmlns:sl="http://schemas.openxmlformats.org/schemaLibrary/2006/main" xmlns:a="http://schemas.openxmlformats.org/drawingml/2006/main" xmlns:pic="http://schemas.openxmlformats.org/drawingml/2006/picture" xmlns:c="http://schemas.openxmlformats.org/drawingml/2006/chart" xmlns:lc="http://schemas.openxmlformats.org/drawingml/2006/lockedCanvas" xmlns:dgm="http://schemas.openxmlformats.org/drawingml/2006/diagram" xmlns:wps="http://schemas.microsoft.com/office/word/2010/wordprocessingShape" xmlns:wpg="http://schemas.microsoft.com/office/word/2010/wordprocessingGroup" xmlns:w14="http://schemas.microsoft.com/office/word/2010/wordml" xmlns:w15="http://schemas.microsoft.com/office/word/2012/wordml">
-  <w:footnote w:id="2">
+  <w:footnote w:id="1">
     <w:p>
       <w:pPr>
         <w:spacing w:after="0" w:line="240" w:lineRule="auto"/>
@@ -2084,52 +2078,6 @@
         <w:rPr>
           <w:rtl w:val="0"/>
         </w:rPr>
-      </w:r>
-    </w:p>
-  </w:footnote>
-  <w:footnote w:id="1">
-    <w:p>
-      <w:pPr>
-        <w:spacing w:after="0" w:line="240" w:lineRule="auto"/>
-        <w:rPr>
-          <w:sz w:val="20"/>
-          <w:szCs w:val="20"/>
-        </w:rPr>
-      </w:pPr>
-      <w:r>
-        <w:rPr>
-          <w:rStyle w:val="FootnoteReference"/>
-          <w:vertAlign w:val="superscript"/>
-        </w:rPr>
-        <w:footnoteRef/>
-      </w:r>
-      <w:r>
-        <w:rPr>
-          <w:sz w:val="20"/>
-          <w:szCs w:val="20"/>
-          <w:rtl w:val="0"/>
-        </w:rPr>
-        <w:t xml:space="preserve"> "Identification of replication origins in archaeal ... - NCBI." </w:t>
-      </w:r>
-      <w:hyperlink r:id="rId3">
-        <w:r>
-          <w:rPr>
-            <w:color w:val="1155cc"/>
-            <w:sz w:val="20"/>
-            <w:szCs w:val="20"/>
-            <w:u w:val="single"/>
-            <w:rtl w:val="0"/>
-          </w:rPr>
-          <w:t xml:space="preserve">Identification of replication origins in archaeal genomes based on the Z-curve method.</w:t>
-        </w:r>
-      </w:hyperlink>
-      <w:r>
-        <w:rPr>
-          <w:sz w:val="20"/>
-          <w:szCs w:val="20"/>
-          <w:rtl w:val="0"/>
-        </w:rPr>
-        <w:t xml:space="preserve">. Aufgerufen am 7 Jan.. 2020.</w:t>
       </w:r>
     </w:p>
   </w:footnote>
@@ -2794,7 +2742,7 @@
 
 <file path=customXML/item1.xml><?xml version="1.0" encoding="utf-8"?>
 <go:gDocsCustomXmlDataStorage xmlns:go="http://customooxmlschemas.google.com/" xmlns:r="http://schemas.openxmlformats.org/officeDocument/2006/relationships">
-  <go:docsCustomData xmlns:go="http://customooxmlschemas.google.com/" roundtripDataSignature="AMtx7mgbgtmQ/XxSbUQqXnHOzdO97tZ2Qg==">AMUW2mWtflEFUjqQKWHcBfTzpvqTOnzT71lGyJ/m30yPQAFLpY+LOslu+jYA7AfRC8AQ/8TnqsQLS7MVIO6hvUxe9faB8edj1OZUaLjsNDVkyNo98J8BXb53MHVoUy9TK1/iwyH4QQ0UKKyzY9K61Rc6XFmb/kaGrhQKMIkh42Ljn+kRteZTF63nVKaEiFtVWz69gM4DFLWSfKLVpVRQPpSzgafhcjlz5xQDw+PoPpTFpqxEKI82N/nghn293+g4ckb7N4ldwiFUUMZe09Bn8/XQTwODNsIqqu62EryWyqzXhYSlWpgajwwWM697a9B1o+BiiZPiw+pa7g7EbkALDdO/VBd/dMurMw==</go:docsCustomData>
+  <go:docsCustomData xmlns:go="http://customooxmlschemas.google.com/" roundtripDataSignature="AMtx7mgbgtmQ/XxSbUQqXnHOzdO97tZ2Qg==">AMUW2mUn+o7JtrpLj6rlZOXdEhwa5TDWyfcjCOC3jTybFTbMIkEaou33aBgziEb9rY5QVosWDVXblZu4Au1bsySD5q0Joc2bbPVn10MWX355A6d57kRXSOafW1PHoznhvufFk9uKclTLpELUVhRWfSsMhbNYm2fv28rtnjC2HS+U7gpkKgvjrEE0V8lWwAjJhLn2R/VWg0K1kjt4cZMGC0JBnrH4FGA/8RVIM+BDChZNN0bhL1FpcdPurksS0xoJsPtEGWipFRDkpdhOSJlEFLCIdJjKZa927QQ7ZuzHN9Dan2Cj+Wj1rg+1Up1rRPFo035TGH+uFF+j2RDHbBZA1V6DacqIPJaMMQ==</go:docsCustomData>
 </go:gDocsCustomXmlDataStorage>
 </file>
 

</xml_diff>

<commit_message>
skew/create_all_plots.py creates motif for each species
</commit_message>
<xml_diff>
--- a/report/report.docx
+++ b/report/report.docx
@@ -225,7 +225,7 @@
         <w:rPr>
           <w:rtl w:val="0"/>
         </w:rPr>
-        <w:t xml:space="preserve">Materials and Methods</w:t>
+        <w:t xml:space="preserve">Material and Methods</w:t>
       </w:r>
     </w:p>
     <w:p>
@@ -255,7 +255,7 @@
         <w:rPr>
           <w:rtl w:val="0"/>
         </w:rPr>
-        <w:t xml:space="preserve">NCBI </w:t>
+        <w:t xml:space="preserve">Reference Sequences were downloaded from NCBI </w:t>
       </w:r>
       <w:r>
         <w:rPr>
@@ -264,7 +264,7 @@
           <w:highlight w:val="white"/>
           <w:rtl w:val="0"/>
         </w:rPr>
-        <w:t xml:space="preserve">Assembly database</w:t>
+        <w:t xml:space="preserve">Assembly database.</w:t>
       </w:r>
     </w:p>
     <w:tbl>
@@ -287,16 +287,16 @@
       <w:tblGrid>
         <w:gridCol w:w="2265"/>
         <w:gridCol w:w="1995"/>
-        <w:gridCol w:w="1155"/>
-        <w:gridCol w:w="1828.5"/>
-        <w:gridCol w:w="1828.5"/>
+        <w:gridCol w:w="1890"/>
+        <w:gridCol w:w="1080"/>
+        <w:gridCol w:w="1842"/>
         <w:tblGridChange w:id="0">
           <w:tblGrid>
             <w:gridCol w:w="2265"/>
             <w:gridCol w:w="1995"/>
-            <w:gridCol w:w="1155"/>
-            <w:gridCol w:w="1828.5"/>
-            <w:gridCol w:w="1828.5"/>
+            <w:gridCol w:w="1890"/>
+            <w:gridCol w:w="1080"/>
+            <w:gridCol w:w="1842"/>
           </w:tblGrid>
         </w:tblGridChange>
       </w:tblGrid>
@@ -427,8 +427,12 @@
             </w:pPr>
             <w:r>
               <w:rPr>
+                <w:sz w:val="20"/>
+                <w:szCs w:val="20"/>
+                <w:highlight w:val="white"/>
                 <w:rtl w:val="0"/>
               </w:rPr>
+              <w:t xml:space="preserve">DnaA Box</w:t>
             </w:r>
           </w:p>
         </w:tc>
@@ -637,6 +641,45 @@
             </w:pPr>
             <w:r>
               <w:rPr>
+                <w:sz w:val="20"/>
+                <w:szCs w:val="20"/>
+                <w:highlight w:val="white"/>
+              </w:rPr>
+              <w:drawing>
+                <wp:inline distB="114300" distT="114300" distL="114300" distR="114300">
+                  <wp:extent cx="1066800" cy="723900"/>
+                  <wp:effectExtent b="0" l="0" r="0" t="0"/>
+                  <wp:docPr id="1" name="image1.png"/>
+                  <a:graphic>
+                    <a:graphicData uri="http://schemas.openxmlformats.org/drawingml/2006/picture">
+                      <pic:pic>
+                        <pic:nvPicPr>
+                          <pic:cNvPr id="0" name="image1.png"/>
+                          <pic:cNvPicPr preferRelativeResize="0"/>
+                        </pic:nvPicPr>
+                        <pic:blipFill>
+                          <a:blip r:embed="rId8"/>
+                          <a:srcRect b="0" l="0" r="0" t="0"/>
+                          <a:stretch>
+                            <a:fillRect/>
+                          </a:stretch>
+                        </pic:blipFill>
+                        <pic:spPr>
+                          <a:xfrm>
+                            <a:off x="0" y="0"/>
+                            <a:ext cx="1066800" cy="723900"/>
+                          </a:xfrm>
+                          <a:prstGeom prst="rect"/>
+                          <a:ln/>
+                        </pic:spPr>
+                      </pic:pic>
+                    </a:graphicData>
+                  </a:graphic>
+                </wp:inline>
+              </w:drawing>
+            </w:r>
+            <w:r>
+              <w:rPr>
                 <w:rtl w:val="0"/>
               </w:rPr>
             </w:r>
@@ -1385,6 +1428,165 @@
     </w:p>
     <w:p>
       <w:pPr>
+        <w:rPr/>
+      </w:pPr>
+      <w:r>
+        <w:rPr>
+          <w:rtl w:val="0"/>
+        </w:rPr>
+        <w:t xml:space="preserve">First the GC-skew minimum was calculated for reference strains of the bacterial families of </w:t>
+      </w:r>
+      <w:r>
+        <w:rPr>
+          <w:i w:val="1"/>
+          <w:rtl w:val="0"/>
+        </w:rPr>
+        <w:t xml:space="preserve">Enterobacteriaceae</w:t>
+      </w:r>
+      <w:r>
+        <w:rPr>
+          <w:rtl w:val="0"/>
+        </w:rPr>
+        <w:t xml:space="preserve"> and </w:t>
+      </w:r>
+      <w:r>
+        <w:rPr>
+          <w:i w:val="1"/>
+          <w:rtl w:val="0"/>
+        </w:rPr>
+        <w:t xml:space="preserve">Vibrionaceae</w:t>
+      </w:r>
+      <w:r>
+        <w:rPr>
+          <w:rtl w:val="0"/>
+        </w:rPr>
+        <w:t xml:space="preserve"> to obtain an overview of the values to be expected. In the next step the minimum was determined for 10 strains of the four species </w:t>
+      </w:r>
+      <w:r>
+        <w:rPr>
+          <w:i w:val="1"/>
+          <w:rtl w:val="0"/>
+        </w:rPr>
+        <w:t xml:space="preserve">Escherichia coli</w:t>
+      </w:r>
+      <w:r>
+        <w:rPr>
+          <w:rtl w:val="0"/>
+        </w:rPr>
+        <w:t xml:space="preserve">, </w:t>
+      </w:r>
+      <w:r>
+        <w:rPr>
+          <w:i w:val="1"/>
+          <w:rtl w:val="0"/>
+        </w:rPr>
+        <w:t xml:space="preserve">Salmonella enteritidis</w:t>
+      </w:r>
+      <w:r>
+        <w:rPr>
+          <w:rtl w:val="0"/>
+        </w:rPr>
+        <w:t xml:space="preserve">, </w:t>
+      </w:r>
+      <w:r>
+        <w:rPr>
+          <w:i w:val="1"/>
+          <w:rtl w:val="0"/>
+        </w:rPr>
+        <w:t xml:space="preserve">Vibrio cholerae</w:t>
+      </w:r>
+      <w:r>
+        <w:rPr>
+          <w:rtl w:val="0"/>
+        </w:rPr>
+        <w:t xml:space="preserve">, and </w:t>
+      </w:r>
+      <w:r>
+        <w:rPr>
+          <w:i w:val="1"/>
+          <w:rtl w:val="0"/>
+        </w:rPr>
+        <w:t xml:space="preserve">Thermotoga petrophila</w:t>
+      </w:r>
+      <w:r>
+        <w:rPr>
+          <w:rtl w:val="0"/>
+        </w:rPr>
+        <w:t xml:space="preserve">. Since only one complete genome of </w:t>
+      </w:r>
+      <w:r>
+        <w:rPr>
+          <w:i w:val="1"/>
+          <w:rtl w:val="0"/>
+        </w:rPr>
+        <w:t xml:space="preserve">T. petrophila </w:t>
+      </w:r>
+      <w:r>
+        <w:rPr>
+          <w:rtl w:val="0"/>
+        </w:rPr>
+        <w:t xml:space="preserve">was available, other Thermotoga </w:t>
+      </w:r>
+      <w:r>
+        <w:rPr>
+          <w:i w:val="1"/>
+          <w:rtl w:val="0"/>
+        </w:rPr>
+        <w:t xml:space="preserve">subspecies </w:t>
+      </w:r>
+      <w:r>
+        <w:rPr>
+          <w:rtl w:val="0"/>
+        </w:rPr>
+        <w:t xml:space="preserve">were considered too. Determined GC minima were then compared to the minima given in the DoriC database.</w:t>
+      </w:r>
+    </w:p>
+    <w:p>
+      <w:pPr>
+        <w:rPr/>
+      </w:pPr>
+      <w:r>
+        <w:rPr>
+          <w:rtl w:val="0"/>
+        </w:rPr>
+        <w:t xml:space="preserve">The DnaA motifs were analysed by profile alignment in a +/- 2000 window around the determined GC minimum. Motifs with a score &gt;= 10 were counted </w:t>
+      </w:r>
+      <w:r>
+        <w:rPr>
+          <w:color w:val="ff0000"/>
+          <w:rtl w:val="0"/>
+        </w:rPr>
+        <w:t xml:space="preserve">and compared to the number of motifs at the oriC as given in the DoriC database (Not yet done)</w:t>
+      </w:r>
+      <w:r>
+        <w:rPr>
+          <w:rtl w:val="0"/>
+        </w:rPr>
+        <w:t xml:space="preserve">.</w:t>
+      </w:r>
+    </w:p>
+    <w:p>
+      <w:pPr>
+        <w:rPr/>
+      </w:pPr>
+      <w:r>
+        <w:rPr>
+          <w:rtl w:val="0"/>
+        </w:rPr>
+      </w:r>
+    </w:p>
+    <w:p>
+      <w:pPr>
+        <w:rPr/>
+      </w:pPr>
+      <w:r>
+        <w:rPr>
+          <w:rtl w:val="0"/>
+        </w:rPr>
+      </w:r>
+    </w:p>
+    <w:p>
+      <w:pPr>
         <w:pStyle w:val="Heading2"/>
         <w:rPr/>
       </w:pPr>
@@ -1528,9 +1730,6 @@
         <w:rPr/>
       </w:pPr>
       <w:r>
-        <w:br w:type="page"/>
-      </w:r>
-      <w:r>
         <w:rPr>
           <w:rtl w:val="0"/>
         </w:rPr>
@@ -1936,42 +2135,8 @@
         <w:t xml:space="preserve">(4), 648-659. </w:t>
       </w:r>
     </w:p>
-    <w:p>
-      <w:pPr>
-        <w:spacing w:after="0" w:line="276" w:lineRule="auto"/>
-        <w:jc w:val="both"/>
-        <w:rPr>
-          <w:rFonts w:ascii="Arial" w:cs="Arial" w:eastAsia="Arial" w:hAnsi="Arial"/>
-        </w:rPr>
-      </w:pPr>
-      <w:r>
-        <w:rPr>
-          <w:rtl w:val="0"/>
-        </w:rPr>
-      </w:r>
-    </w:p>
-    <w:p>
-      <w:pPr>
-        <w:spacing w:after="0" w:line="276" w:lineRule="auto"/>
-        <w:jc w:val="both"/>
-        <w:rPr>
-          <w:rFonts w:ascii="Arial" w:cs="Arial" w:eastAsia="Arial" w:hAnsi="Arial"/>
-        </w:rPr>
-      </w:pPr>
-      <w:r>
-        <w:rPr>
-          <w:vertAlign w:val="superscript"/>
-        </w:rPr>
-        <w:footnoteReference w:customMarkFollows="0" w:id="1"/>
-      </w:r>
-      <w:r>
-        <w:rPr>
-          <w:rtl w:val="0"/>
-        </w:rPr>
-      </w:r>
-    </w:p>
     <w:sectPr>
-      <w:headerReference r:id="rId8" w:type="default"/>
+      <w:headerReference r:id="rId9" w:type="default"/>
       <w:pgSz w:h="16838" w:w="11906"/>
       <w:pgMar w:bottom="1134" w:top="1417" w:left="1417" w:right="1417" w:header="708" w:footer="708"/>
       <w:pgNumType w:start="1"/>
@@ -1982,7 +2147,7 @@
 
 <file path=word/footnotes.xml><?xml version="1.0" encoding="utf-8"?>
 <w:footnotes xmlns:mc="http://schemas.openxmlformats.org/markup-compatibility/2006" xmlns:o="urn:schemas-microsoft-com:office:office" xmlns:r="http://schemas.openxmlformats.org/officeDocument/2006/relationships" xmlns:m="http://schemas.openxmlformats.org/officeDocument/2006/math" xmlns:v="urn:schemas-microsoft-com:vml" xmlns:wp="http://schemas.openxmlformats.org/drawingml/2006/wordprocessingDrawing" xmlns:w10="urn:schemas-microsoft-com:office:word" xmlns:w="http://schemas.openxmlformats.org/wordprocessingml/2006/main" xmlns:wne="http://schemas.microsoft.com/office/word/2006/wordml" xmlns:sl="http://schemas.openxmlformats.org/schemaLibrary/2006/main" xmlns:a="http://schemas.openxmlformats.org/drawingml/2006/main" xmlns:pic="http://schemas.openxmlformats.org/drawingml/2006/picture" xmlns:c="http://schemas.openxmlformats.org/drawingml/2006/chart" xmlns:lc="http://schemas.openxmlformats.org/drawingml/2006/lockedCanvas" xmlns:dgm="http://schemas.openxmlformats.org/drawingml/2006/diagram" xmlns:wps="http://schemas.microsoft.com/office/word/2010/wordprocessingShape" xmlns:wpg="http://schemas.microsoft.com/office/word/2010/wordprocessingGroup" xmlns:w14="http://schemas.microsoft.com/office/word/2010/wordml" xmlns:w15="http://schemas.microsoft.com/office/word/2012/wordml">
-  <w:footnote w:id="1">
+  <w:footnote w:id="0">
     <w:p>
       <w:pPr>
         <w:spacing w:after="0" w:line="240" w:lineRule="auto"/>
@@ -2004,61 +2169,15 @@
           <w:szCs w:val="20"/>
           <w:rtl w:val="0"/>
         </w:rPr>
-        <w:t xml:space="preserve"> "Replikationsursprung – Wikipedia." </w:t>
+        <w:t xml:space="preserve"> </w:t>
+      </w:r>
+      <w:r>
+        <w:rPr>
+          <w:rtl w:val="0"/>
+        </w:rPr>
+        <w:t xml:space="preserve">"Identification of replication origins in archaeal ... - NCBI." </w:t>
       </w:r>
       <w:hyperlink r:id="rId1">
-        <w:r>
-          <w:rPr>
-            <w:color w:val="1155cc"/>
-            <w:sz w:val="20"/>
-            <w:szCs w:val="20"/>
-            <w:u w:val="single"/>
-            <w:rtl w:val="0"/>
-          </w:rPr>
-          <w:t xml:space="preserve">https://de.wikipedia.org/wiki/Replikationsursprung</w:t>
-        </w:r>
-      </w:hyperlink>
-      <w:r>
-        <w:rPr>
-          <w:sz w:val="20"/>
-          <w:szCs w:val="20"/>
-          <w:rtl w:val="0"/>
-        </w:rPr>
-        <w:t xml:space="preserve">. Aufgerufen am 6 Jan.. 2020.</w:t>
-      </w:r>
-    </w:p>
-  </w:footnote>
-  <w:footnote w:id="0">
-    <w:p>
-      <w:pPr>
-        <w:spacing w:after="0" w:line="240" w:lineRule="auto"/>
-        <w:rPr>
-          <w:sz w:val="20"/>
-          <w:szCs w:val="20"/>
-        </w:rPr>
-      </w:pPr>
-      <w:r>
-        <w:rPr>
-          <w:rStyle w:val="FootnoteReference"/>
-          <w:vertAlign w:val="superscript"/>
-        </w:rPr>
-        <w:footnoteRef/>
-      </w:r>
-      <w:r>
-        <w:rPr>
-          <w:sz w:val="20"/>
-          <w:szCs w:val="20"/>
-          <w:rtl w:val="0"/>
-        </w:rPr>
-        <w:t xml:space="preserve"> </w:t>
-      </w:r>
-      <w:r>
-        <w:rPr>
-          <w:rtl w:val="0"/>
-        </w:rPr>
-        <w:t xml:space="preserve">"Identification of replication origins in archaeal ... - NCBI." </w:t>
-      </w:r>
-      <w:hyperlink r:id="rId2">
         <w:r>
           <w:rPr>
             <w:color w:val="1155cc"/>
@@ -2742,7 +2861,7 @@
 
 <file path=customXML/item1.xml><?xml version="1.0" encoding="utf-8"?>
 <go:gDocsCustomXmlDataStorage xmlns:go="http://customooxmlschemas.google.com/" xmlns:r="http://schemas.openxmlformats.org/officeDocument/2006/relationships">
-  <go:docsCustomData xmlns:go="http://customooxmlschemas.google.com/" roundtripDataSignature="AMtx7mgbgtmQ/XxSbUQqXnHOzdO97tZ2Qg==">AMUW2mUn+o7JtrpLj6rlZOXdEhwa5TDWyfcjCOC3jTybFTbMIkEaou33aBgziEb9rY5QVosWDVXblZu4Au1bsySD5q0Joc2bbPVn10MWX355A6d57kRXSOafW1PHoznhvufFk9uKclTLpELUVhRWfSsMhbNYm2fv28rtnjC2HS+U7gpkKgvjrEE0V8lWwAjJhLn2R/VWg0K1kjt4cZMGC0JBnrH4FGA/8RVIM+BDChZNN0bhL1FpcdPurksS0xoJsPtEGWipFRDkpdhOSJlEFLCIdJjKZa927QQ7ZuzHN9Dan2Cj+Wj1rg+1Up1rRPFo035TGH+uFF+j2RDHbBZA1V6DacqIPJaMMQ==</go:docsCustomData>
+  <go:docsCustomData xmlns:go="http://customooxmlschemas.google.com/" roundtripDataSignature="AMtx7mgbgtmQ/XxSbUQqXnHOzdO97tZ2Qg==">AMUW2mUR8lmuOhTqsvwgQJSF1sloZ0ZnBmxFqcu1isJ8VVhV2AnfXEFnIzoSd0UWL/aYPBAvFERULaAgbKS1yGVRL4N+SDHAIqz7+EfUfjUwnxZY09TlNYdn7FhPfm2GyEqyKkeqqtkTVev+aovN2XzmO76IVVq2K8IjzaCrmXruvka0iPpA7ebuhzJzlc4Y52liTwZSALjx/55rLFJ8kzur+1UDFf0NhT4qUlkwKh8DWRPTNhcdboaCq08whbnaMAT/b0QnXOb/8HYnf/VNhRPXZRgN1oVU7xdtHz7wTMwusd9hRC7/UG0orLF3k6MvMZKh3yjh5QaVbYcBqXvR2X743/6SFhqZNQ==</go:docsCustomData>
 </go:gDocsCustomXmlDataStorage>
 </file>
 

</xml_diff>